<commit_message>
Integrate data from IBGE, PQA and Norris et al 2018/2019
</commit_message>
<xml_diff>
--- a/inst/reports/turtle_spac.docx
+++ b/inst/reports/turtle_spac.docx
@@ -256,7 +256,7 @@
         <w:pStyle w:val="FirstParagraph"/>
       </w:pPr>
       <w:r>
-        <w:t xml:space="preserve">Desde PQA estar atuando no Estado de Amapa, com acoes de conservaçao focados em 2 espécies alvo: tartaruga-da-amazônia (Podocnemis expansa) e tracajá (Podocnemis unifilis). Mas na decada de 2010 (2010 - 2017) houve uma diminuição expressiva na açoes de conservação com uma redução em o numero de areas e numero de ninhos monitoradas (Figura 3).</w:t>
+        <w:t xml:space="preserve">Desde 1971 PQA estar atuando no Estado de Amapa, com acoes de conservaçao focados em 2 espécies alvo: tartaruga-da-amazônia (Podocnemis expansa) e tracajá (Podocnemis unifilis). Mas na decada de 2010 (2010 - 2017) houve uma diminuição expressiva na açoes de conservação com uma redução em o numero de areas e numero de ninhos monitoradas comparados com os monitorados nas decadas anteriores (Figura 3).</w:t>
       </w:r>
     </w:p>
     <w:p>
@@ -266,7 +266,7 @@
       <w:r>
         <w:drawing>
           <wp:inline>
-            <wp:extent cx="5334000" cy="2667000"/>
+            <wp:extent cx="5334000" cy="3200400"/>
             <wp:effectExtent b="0" l="0" r="0" t="0"/>
             <wp:docPr descr="Figura 3: Ninhos monitorados por decada no Estado de Amapa pela PQA. Fonte de dados: SisQuelônios 2018" title="" id="1" name="Picture"/>
             <a:graphic>
@@ -287,7 +287,7 @@
                   <pic:spPr bwMode="auto">
                     <a:xfrm>
                       <a:off x="0" y="0"/>
-                      <a:ext cx="5334000" cy="2667000"/>
+                      <a:ext cx="5334000" cy="3200400"/>
                     </a:xfrm>
                     <a:prstGeom prst="rect">
                       <a:avLst/>
@@ -329,7 +329,7 @@
         <w:pStyle w:val="FirstParagraph"/>
       </w:pPr>
       <w:r>
-        <w:t xml:space="preserve">Com base na grau de proteçao e accessibilidade podemos projetar impactos sobre populacoes de Podocnemis unifilis (Norris et al 2018). Assim sendo, uma comparaçao entre scenarios differentes gerar informacoes sobre onde (quais Ottobacias) populacoes de tracajas serao mais provaveis de persistir durante 50 anos.</w:t>
+        <w:t xml:space="preserve">Com base na grau de proteçao e accessibilidade podemos projetar impactos sobre populacoes de Podocnemis unifilis (Norris et al 2018). Assim sendo, uma comparaçao entre scenarios differentes gerar informacoes sobre onde (quais Ottobacias e quais munícipios) populacoes de tracajas serao mais provaveis de persistir durante 50 anos.</w:t>
       </w:r>
     </w:p>
     <w:p>
@@ -710,7 +710,7 @@
     </w:lvl>
   </w:abstractNum>
   <w:abstractNum w:abstractNumId="990">
-    <w:nsid w:val="a05ba5d7"/>
+    <w:nsid w:val="9eea85b5"/>
     <w:multiLevelType w:val="multilevel"/>
     <w:lvl w:ilvl="0">
       <w:numFmt w:val="bullet"/>

</xml_diff>